<commit_message>
feat(main): added labs, stages
</commit_message>
<xml_diff>
--- a/labs/lab03/report/Report.docx
+++ b/labs/lab03/report/Report.docx
@@ -39,7 +39,7 @@
         <w:pStyle w:val="Subtitle"/>
       </w:pPr>
       <w:r>
-        <w:t xml:space="preserve">НКНбд-00-21</w:t>
+        <w:t xml:space="preserve">Markdown</w:t>
       </w:r>
     </w:p>
     <w:p>
@@ -62,40 +62,15 @@
         <w:t xml:space="preserve">Артурович</w:t>
       </w:r>
     </w:p>
-    <w:sdt>
-      <w:sdtPr>
-        <w:docPartObj>
-          <w:docPartGallery w:val="Table of Contents"/>
-          <w:docPartUnique/>
-        </w:docPartObj>
-      </w:sdtPr>
-      <w:sdtContent>
-        <w:p>
-          <w:pPr>
-            <w:pStyle w:val="TOCHeading"/>
-          </w:pPr>
-          <w:r>
-            <w:t xml:space="preserve">Содержание</w:t>
-          </w:r>
-        </w:p>
-        <w:p>
-          <w:r>
-            <w:fldChar w:fldCharType="begin" w:dirty="true"/>
-            <w:instrText xml:space="preserve">TOC \o "1-3" \h \z \u</w:instrText>
-            <w:fldChar w:fldCharType="separate"/>
-            <w:fldChar w:fldCharType="end"/>
-          </w:r>
-        </w:p>
-      </w:sdtContent>
-    </w:sdt>
-    <w:bookmarkStart w:id="20" w:name="цель-работы."/>
     <w:p>
       <w:pPr>
         <w:pStyle w:val="Heading1"/>
       </w:pPr>
-      <w:r>
-        <w:t xml:space="preserve">Цель работы.</w:t>
-      </w:r>
+      <w:bookmarkStart w:id="20" w:name="цель-работы"/>
+      <w:r>
+        <w:t xml:space="preserve">Цель работы</w:t>
+      </w:r>
+      <w:bookmarkEnd w:id="20"/>
     </w:p>
     <w:p>
       <w:pPr>
@@ -106,18 +81,18 @@
         <w:pStyle w:val="Compact"/>
       </w:pPr>
       <w:r>
-        <w:t xml:space="preserve">Изучить Octave и как она работает.</w:t>
-      </w:r>
-    </w:p>
-    <w:bookmarkEnd w:id="20"/>
-    <w:bookmarkStart w:id="37" w:name="ход-работы"/>
+        <w:t xml:space="preserve">Научиться оформлять отчёты с помощью легковесного языка разметки Markdown.</w:t>
+      </w:r>
+    </w:p>
     <w:p>
       <w:pPr>
         <w:pStyle w:val="Heading1"/>
       </w:pPr>
-      <w:r>
-        <w:t xml:space="preserve">Ход работы</w:t>
-      </w:r>
+      <w:bookmarkStart w:id="21" w:name="задание"/>
+      <w:r>
+        <w:t xml:space="preserve">Задание</w:t>
+      </w:r>
+      <w:bookmarkEnd w:id="21"/>
     </w:p>
     <w:p>
       <w:pPr>
@@ -125,55 +100,77 @@
           <w:ilvl w:val="0"/>
           <w:numId w:val="1002"/>
         </w:numPr>
-      </w:pPr>
-      <w:r>
-        <w:t xml:space="preserve">Изучили</w:t>
-      </w:r>
-      <w:r>
-        <w:t xml:space="preserve"> </w:t>
-      </w:r>
-      <w:r>
-        <w:t xml:space="preserve">“</w:t>
-      </w:r>
-      <w:r>
-        <w:t xml:space="preserve">простейшие</w:t>
-      </w:r>
-      <w:r>
-        <w:t xml:space="preserve">”</w:t>
-      </w:r>
-      <w:r>
-        <w:t xml:space="preserve"> </w:t>
-      </w:r>
-      <w:r>
-        <w:t xml:space="preserve">операции (рис. 1)</w:t>
+        <w:pStyle w:val="Compact"/>
+      </w:pPr>
+      <w:r>
+        <w:t xml:space="preserve">Сделайте отчёт по предыдущей лабораторной работе в формате Markdown.</w:t>
       </w:r>
     </w:p>
     <w:p>
       <w:pPr>
         <w:numPr>
           <w:ilvl w:val="0"/>
-          <w:numId w:val="1000"/>
+          <w:numId w:val="1002"/>
         </w:numPr>
-        <w:pStyle w:val="CaptionedFigure"/>
-      </w:pPr>
-      <w:bookmarkStart w:id="22" w:name="fig:001"/>
+        <w:pStyle w:val="Compact"/>
+      </w:pPr>
+      <w:r>
+        <w:t xml:space="preserve">В качестве отчёта просьба предоставить отчёты в 3 форматах: pdf, docx и md (в архиве, поскольку он должен содержать скриншоты, Makefile и т.д.)</w:t>
+      </w:r>
+    </w:p>
+    <w:p>
+      <w:pPr>
+        <w:pStyle w:val="Heading1"/>
+      </w:pPr>
+      <w:bookmarkStart w:id="22" w:name="выполнение-лабораторной-работы"/>
+      <w:r>
+        <w:t xml:space="preserve">Выполнение лабораторной работы</w:t>
+      </w:r>
+      <w:bookmarkEnd w:id="22"/>
+    </w:p>
+    <w:p>
+      <w:pPr>
+        <w:numPr>
+          <w:ilvl w:val="0"/>
+          <w:numId w:val="1003"/>
+        </w:numPr>
+      </w:pPr>
+      <w:r>
+        <w:t xml:space="preserve">Написал отчет в Markdown.</w:t>
+      </w:r>
+    </w:p>
+    <w:p>
+      <w:pPr>
+        <w:numPr>
+          <w:ilvl w:val="0"/>
+          <w:numId w:val="1003"/>
+        </w:numPr>
+      </w:pPr>
+      <w:r>
+        <w:t xml:space="preserve">Создал pdf и docx документы из Markdown.</w:t>
+      </w:r>
+    </w:p>
+    <w:p>
+      <w:pPr>
+        <w:pStyle w:val="FirstParagraph"/>
+      </w:pPr>
       <w:r>
         <w:drawing>
           <wp:inline>
-            <wp:extent cx="2069431" cy="2329313"/>
+            <wp:extent cx="5334000" cy="332242"/>
             <wp:effectExtent b="0" l="0" r="0" t="0"/>
-            <wp:docPr descr="Рис. 1: ПРОСТЕЙШИЕ ОПЕРАЦИИ" title="" id="1" name="Picture"/>
+            <wp:docPr descr="mountains" title="Пейзаж с горами" id="1" name="Picture"/>
             <a:graphic>
               <a:graphicData uri="http://schemas.openxmlformats.org/drawingml/2006/picture">
                 <pic:pic>
                   <pic:nvPicPr>
-                    <pic:cNvPr descr="image/1.png" id="0" name="Picture"/>
+                    <pic:cNvPr descr="image/mkpdfdocx.png" id="0" name="Picture"/>
                     <pic:cNvPicPr>
                       <a:picLocks noChangeArrowheads="1" noChangeAspect="1"/>
                     </pic:cNvPicPr>
                   </pic:nvPicPr>
                   <pic:blipFill>
-                    <a:blip r:embed="rId21"/>
+                    <a:blip r:embed="rId23"/>
                     <a:stretch>
                       <a:fillRect/>
                     </a:stretch>
@@ -181,7 +178,7 @@
                   <pic:spPr bwMode="auto">
                     <a:xfrm>
                       <a:off x="0" y="0"/>
-                      <a:ext cx="2069431" cy="2329313"/>
+                      <a:ext cx="5334000" cy="332242"/>
                     </a:xfrm>
                     <a:prstGeom prst="rect">
                       <a:avLst/>
@@ -199,57 +196,51 @@
           </wp:inline>
         </w:drawing>
       </w:r>
-      <w:bookmarkEnd w:id="22"/>
+      <w:r>
+        <w:t xml:space="preserve"> </w:t>
+      </w:r>
+    </w:p>
+    <w:p>
+      <w:pPr>
+        <w:pStyle w:val="BodyText"/>
+      </w:pPr>
+      <w:r>
+        <w:t xml:space="preserve">Компиляция md файла</w:t>
+      </w:r>
     </w:p>
     <w:p>
       <w:pPr>
         <w:numPr>
           <w:ilvl w:val="0"/>
-          <w:numId w:val="1000"/>
+          <w:numId w:val="1004"/>
         </w:numPr>
-        <w:pStyle w:val="ImageCaption"/>
-      </w:pPr>
-      <w:r>
-        <w:t xml:space="preserve">Рис. 1: ПРОСТЕЙШИЕ ОПЕРАЦИИ</w:t>
-      </w:r>
-    </w:p>
-    <w:p>
-      <w:pPr>
-        <w:numPr>
-          <w:ilvl w:val="0"/>
-          <w:numId w:val="1002"/>
-        </w:numPr>
-      </w:pPr>
-      <w:r>
-        <w:t xml:space="preserve">Изучили операции с векторами (рис. 2)</w:t>
-      </w:r>
-    </w:p>
-    <w:p>
-      <w:pPr>
-        <w:numPr>
-          <w:ilvl w:val="0"/>
-          <w:numId w:val="1000"/>
-        </w:numPr>
-        <w:pStyle w:val="CaptionedFigure"/>
-      </w:pPr>
-      <w:bookmarkStart w:id="24" w:name="fig:002"/>
+        <w:pStyle w:val="Compact"/>
+      </w:pPr>
+      <w:r>
+        <w:t xml:space="preserve">Слил репозиторий на Github со своим локальным.</w:t>
+      </w:r>
+    </w:p>
+    <w:p>
+      <w:pPr>
+        <w:pStyle w:val="FirstParagraph"/>
+      </w:pPr>
       <w:r>
         <w:drawing>
           <wp:inline>
-            <wp:extent cx="4966635" cy="4803006"/>
+            <wp:extent cx="5334000" cy="2752623"/>
             <wp:effectExtent b="0" l="0" r="0" t="0"/>
-            <wp:docPr descr="Рис. 2: ОПЕРАЦИИ С ВЕКТОРАМИ" title="" id="1" name="Picture"/>
+            <wp:docPr descr="mountains" title="Пейзаж с горами" id="1" name="Picture"/>
             <a:graphic>
               <a:graphicData uri="http://schemas.openxmlformats.org/drawingml/2006/picture">
                 <pic:pic>
                   <pic:nvPicPr>
-                    <pic:cNvPr descr="image/2.png" id="0" name="Picture"/>
+                    <pic:cNvPr descr="image/pull.png" id="0" name="Picture"/>
                     <pic:cNvPicPr>
                       <a:picLocks noChangeArrowheads="1" noChangeAspect="1"/>
                     </pic:cNvPicPr>
                   </pic:nvPicPr>
                   <pic:blipFill>
-                    <a:blip r:embed="rId23"/>
+                    <a:blip r:embed="rId24"/>
                     <a:stretch>
                       <a:fillRect/>
                     </a:stretch>
@@ -257,7 +248,7 @@
                   <pic:spPr bwMode="auto">
                     <a:xfrm>
                       <a:off x="0" y="0"/>
-                      <a:ext cx="4966635" cy="4803006"/>
+                      <a:ext cx="5334000" cy="2752623"/>
                     </a:xfrm>
                     <a:prstGeom prst="rect">
                       <a:avLst/>
@@ -275,51 +266,45 @@
           </wp:inline>
         </w:drawing>
       </w:r>
-      <w:bookmarkEnd w:id="24"/>
+      <w:r>
+        <w:t xml:space="preserve"> </w:t>
+      </w:r>
+    </w:p>
+    <w:p>
+      <w:pPr>
+        <w:pStyle w:val="BodyText"/>
+      </w:pPr>
+      <w:r>
+        <w:t xml:space="preserve">Скачивание репозитория с Github</w:t>
+      </w:r>
     </w:p>
     <w:p>
       <w:pPr>
         <w:numPr>
           <w:ilvl w:val="0"/>
-          <w:numId w:val="1000"/>
+          <w:numId w:val="1005"/>
         </w:numPr>
-        <w:pStyle w:val="ImageCaption"/>
-      </w:pPr>
-      <w:r>
-        <w:t xml:space="preserve">Рис. 2: ОПЕРАЦИИ С ВЕКТОРАМИ</w:t>
-      </w:r>
-    </w:p>
-    <w:p>
-      <w:pPr>
-        <w:numPr>
-          <w:ilvl w:val="0"/>
-          <w:numId w:val="1002"/>
-        </w:numPr>
-      </w:pPr>
-      <w:r>
-        <w:t xml:space="preserve">Вычислили проектор (рис. 3)</w:t>
-      </w:r>
-    </w:p>
-    <w:p>
-      <w:pPr>
-        <w:numPr>
-          <w:ilvl w:val="0"/>
-          <w:numId w:val="1000"/>
-        </w:numPr>
-        <w:pStyle w:val="CaptionedFigure"/>
-      </w:pPr>
-      <w:bookmarkStart w:id="26" w:name="fig:003"/>
+        <w:pStyle w:val="Compact"/>
+      </w:pPr>
+      <w:r>
+        <w:t xml:space="preserve">Отправил слитый репозиторий на Github.</w:t>
+      </w:r>
+    </w:p>
+    <w:p>
+      <w:pPr>
+        <w:pStyle w:val="FirstParagraph"/>
+      </w:pPr>
       <w:r>
         <w:drawing>
           <wp:inline>
-            <wp:extent cx="2926080" cy="2887578"/>
+            <wp:extent cx="5334000" cy="1490869"/>
             <wp:effectExtent b="0" l="0" r="0" t="0"/>
-            <wp:docPr descr="Рис. 3: Проектор" title="" id="1" name="Picture"/>
+            <wp:docPr descr="mountains" title="Пейзаж с горами" id="1" name="Picture"/>
             <a:graphic>
               <a:graphicData uri="http://schemas.openxmlformats.org/drawingml/2006/picture">
                 <pic:pic>
                   <pic:nvPicPr>
-                    <pic:cNvPr descr="image/3.png" id="0" name="Picture"/>
+                    <pic:cNvPr descr="image/push.png" id="0" name="Picture"/>
                     <pic:cNvPicPr>
                       <a:picLocks noChangeArrowheads="1" noChangeAspect="1"/>
                     </pic:cNvPicPr>
@@ -333,7 +318,7 @@
                   <pic:spPr bwMode="auto">
                     <a:xfrm>
                       <a:off x="0" y="0"/>
-                      <a:ext cx="2926080" cy="2887578"/>
+                      <a:ext cx="5334000" cy="1490869"/>
                     </a:xfrm>
                     <a:prstGeom prst="rect">
                       <a:avLst/>
@@ -351,536 +336,40 @@
           </wp:inline>
         </w:drawing>
       </w:r>
+      <w:r>
+        <w:t xml:space="preserve"> </w:t>
+      </w:r>
+    </w:p>
+    <w:p>
+      <w:pPr>
+        <w:pStyle w:val="BodyText"/>
+      </w:pPr>
+      <w:r>
+        <w:t xml:space="preserve">Отправка локального репозитория.</w:t>
+      </w:r>
+    </w:p>
+    <w:p>
+      <w:pPr>
+        <w:pStyle w:val="Heading1"/>
+      </w:pPr>
+      <w:bookmarkStart w:id="26" w:name="выводы"/>
+      <w:r>
+        <w:t xml:space="preserve">Выводы</w:t>
+      </w:r>
       <w:bookmarkEnd w:id="26"/>
     </w:p>
     <w:p>
       <w:pPr>
         <w:numPr>
           <w:ilvl w:val="0"/>
-          <w:numId w:val="1000"/>
-        </w:numPr>
-        <w:pStyle w:val="ImageCaption"/>
-      </w:pPr>
-      <w:r>
-        <w:t xml:space="preserve">Рис. 3: Проектор</w:t>
-      </w:r>
-    </w:p>
-    <w:p>
-      <w:pPr>
-        <w:numPr>
-          <w:ilvl w:val="0"/>
-          <w:numId w:val="1002"/>
-        </w:numPr>
-      </w:pPr>
-      <w:r>
-        <w:t xml:space="preserve">Изучили матричные операции (рис. 4)</w:t>
-      </w:r>
-    </w:p>
-    <w:p>
-      <w:pPr>
-        <w:numPr>
-          <w:ilvl w:val="0"/>
-          <w:numId w:val="1000"/>
-        </w:numPr>
-        <w:pStyle w:val="CaptionedFigure"/>
-      </w:pPr>
-      <w:bookmarkStart w:id="28" w:name="fig:004"/>
-      <w:r>
-        <w:drawing>
-          <wp:inline>
-            <wp:extent cx="5334000" cy="3847975"/>
-            <wp:effectExtent b="0" l="0" r="0" t="0"/>
-            <wp:docPr descr="Рис. 4: МАТРИЧНЫЕ ОПЕРАЦИИ" title="" id="1" name="Picture"/>
-            <a:graphic>
-              <a:graphicData uri="http://schemas.openxmlformats.org/drawingml/2006/picture">
-                <pic:pic>
-                  <pic:nvPicPr>
-                    <pic:cNvPr descr="image/4.png" id="0" name="Picture"/>
-                    <pic:cNvPicPr>
-                      <a:picLocks noChangeArrowheads="1" noChangeAspect="1"/>
-                    </pic:cNvPicPr>
-                  </pic:nvPicPr>
-                  <pic:blipFill>
-                    <a:blip r:embed="rId27"/>
-                    <a:stretch>
-                      <a:fillRect/>
-                    </a:stretch>
-                  </pic:blipFill>
-                  <pic:spPr bwMode="auto">
-                    <a:xfrm>
-                      <a:off x="0" y="0"/>
-                      <a:ext cx="5334000" cy="3847975"/>
-                    </a:xfrm>
-                    <a:prstGeom prst="rect">
-                      <a:avLst/>
-                    </a:prstGeom>
-                    <a:noFill/>
-                    <a:ln w="9525">
-                      <a:noFill/>
-                      <a:headEnd/>
-                      <a:tailEnd/>
-                    </a:ln>
-                  </pic:spPr>
-                </pic:pic>
-              </a:graphicData>
-            </a:graphic>
-          </wp:inline>
-        </w:drawing>
-      </w:r>
-      <w:bookmarkEnd w:id="28"/>
-    </w:p>
-    <w:p>
-      <w:pPr>
-        <w:numPr>
-          <w:ilvl w:val="0"/>
-          <w:numId w:val="1000"/>
-        </w:numPr>
-        <w:pStyle w:val="ImageCaption"/>
-      </w:pPr>
-      <w:r>
-        <w:t xml:space="preserve">Рис. 4: МАТРИЧНЫЕ ОПЕРАЦИИ</w:t>
-      </w:r>
-    </w:p>
-    <w:p>
-      <w:pPr>
-        <w:numPr>
-          <w:ilvl w:val="0"/>
-          <w:numId w:val="1002"/>
-        </w:numPr>
-      </w:pPr>
-      <w:r>
-        <w:t xml:space="preserve">Построение</w:t>
-      </w:r>
-      <w:r>
-        <w:t xml:space="preserve"> </w:t>
-      </w:r>
-      <w:r>
-        <w:t xml:space="preserve">“</w:t>
-      </w:r>
-      <w:r>
-        <w:t xml:space="preserve">простейших</w:t>
-      </w:r>
-      <w:r>
-        <w:t xml:space="preserve">”</w:t>
-      </w:r>
-      <w:r>
-        <w:t xml:space="preserve"> </w:t>
-      </w:r>
-      <w:r>
-        <w:t xml:space="preserve">графиков (рис. 5)</w:t>
-      </w:r>
-    </w:p>
-    <w:p>
-      <w:pPr>
-        <w:numPr>
-          <w:ilvl w:val="0"/>
-          <w:numId w:val="1000"/>
-        </w:numPr>
-        <w:pStyle w:val="CaptionedFigure"/>
-      </w:pPr>
-      <w:bookmarkStart w:id="30" w:name="fig:005"/>
-      <w:r>
-        <w:drawing>
-          <wp:inline>
-            <wp:extent cx="5334000" cy="2638961"/>
-            <wp:effectExtent b="0" l="0" r="0" t="0"/>
-            <wp:docPr descr="Рис. 5: ПРОСТЕЙШИЕ ГРАФИКИ" title="" id="1" name="Picture"/>
-            <a:graphic>
-              <a:graphicData uri="http://schemas.openxmlformats.org/drawingml/2006/picture">
-                <pic:pic>
-                  <pic:nvPicPr>
-                    <pic:cNvPr descr="image/5.png" id="0" name="Picture"/>
-                    <pic:cNvPicPr>
-                      <a:picLocks noChangeArrowheads="1" noChangeAspect="1"/>
-                    </pic:cNvPicPr>
-                  </pic:nvPicPr>
-                  <pic:blipFill>
-                    <a:blip r:embed="rId29"/>
-                    <a:stretch>
-                      <a:fillRect/>
-                    </a:stretch>
-                  </pic:blipFill>
-                  <pic:spPr bwMode="auto">
-                    <a:xfrm>
-                      <a:off x="0" y="0"/>
-                      <a:ext cx="5334000" cy="2638961"/>
-                    </a:xfrm>
-                    <a:prstGeom prst="rect">
-                      <a:avLst/>
-                    </a:prstGeom>
-                    <a:noFill/>
-                    <a:ln w="9525">
-                      <a:noFill/>
-                      <a:headEnd/>
-                      <a:tailEnd/>
-                    </a:ln>
-                  </pic:spPr>
-                </pic:pic>
-              </a:graphicData>
-            </a:graphic>
-          </wp:inline>
-        </w:drawing>
-      </w:r>
-      <w:bookmarkEnd w:id="30"/>
-    </w:p>
-    <w:p>
-      <w:pPr>
-        <w:numPr>
-          <w:ilvl w:val="0"/>
-          <w:numId w:val="1000"/>
-        </w:numPr>
-        <w:pStyle w:val="ImageCaption"/>
-      </w:pPr>
-      <w:r>
-        <w:t xml:space="preserve">Рис. 5: ПРОСТЕЙШИЕ ГРАФИКИ</w:t>
-      </w:r>
-    </w:p>
-    <w:p>
-      <w:pPr>
-        <w:numPr>
-          <w:ilvl w:val="0"/>
-          <w:numId w:val="1002"/>
-        </w:numPr>
-      </w:pPr>
-      <w:r>
-        <w:t xml:space="preserve">Два графика на одном чертеже (рис. 6)</w:t>
-      </w:r>
-    </w:p>
-    <w:p>
-      <w:pPr>
-        <w:numPr>
-          <w:ilvl w:val="0"/>
-          <w:numId w:val="1000"/>
-        </w:numPr>
-        <w:pStyle w:val="CaptionedFigure"/>
-      </w:pPr>
-      <w:bookmarkStart w:id="32" w:name="fig:006"/>
-      <w:r>
-        <w:drawing>
-          <wp:inline>
-            <wp:extent cx="5334000" cy="2645637"/>
-            <wp:effectExtent b="0" l="0" r="0" t="0"/>
-            <wp:docPr descr="Рис. 6: Два графика" title="" id="1" name="Picture"/>
-            <a:graphic>
-              <a:graphicData uri="http://schemas.openxmlformats.org/drawingml/2006/picture">
-                <pic:pic>
-                  <pic:nvPicPr>
-                    <pic:cNvPr descr="image/6.png" id="0" name="Picture"/>
-                    <pic:cNvPicPr>
-                      <a:picLocks noChangeArrowheads="1" noChangeAspect="1"/>
-                    </pic:cNvPicPr>
-                  </pic:nvPicPr>
-                  <pic:blipFill>
-                    <a:blip r:embed="rId31"/>
-                    <a:stretch>
-                      <a:fillRect/>
-                    </a:stretch>
-                  </pic:blipFill>
-                  <pic:spPr bwMode="auto">
-                    <a:xfrm>
-                      <a:off x="0" y="0"/>
-                      <a:ext cx="5334000" cy="2645637"/>
-                    </a:xfrm>
-                    <a:prstGeom prst="rect">
-                      <a:avLst/>
-                    </a:prstGeom>
-                    <a:noFill/>
-                    <a:ln w="9525">
-                      <a:noFill/>
-                      <a:headEnd/>
-                      <a:tailEnd/>
-                    </a:ln>
-                  </pic:spPr>
-                </pic:pic>
-              </a:graphicData>
-            </a:graphic>
-          </wp:inline>
-        </w:drawing>
-      </w:r>
-      <w:bookmarkEnd w:id="32"/>
-    </w:p>
-    <w:p>
-      <w:pPr>
-        <w:numPr>
-          <w:ilvl w:val="0"/>
-          <w:numId w:val="1000"/>
-        </w:numPr>
-        <w:pStyle w:val="ImageCaption"/>
-      </w:pPr>
-      <w:r>
-        <w:t xml:space="preserve">Рис. 6: Два графика</w:t>
-      </w:r>
-    </w:p>
-    <w:p>
-      <w:pPr>
-        <w:numPr>
-          <w:ilvl w:val="0"/>
-          <w:numId w:val="1002"/>
-        </w:numPr>
-      </w:pPr>
-      <w:r>
-        <w:t xml:space="preserve">График</w:t>
-      </w:r>
-      <w:r>
-        <w:t xml:space="preserve"> </w:t>
-      </w:r>
-      <m:oMath>
-        <m:r>
-          <m:t>y</m:t>
-        </m:r>
-        <m:r>
-          <m:rPr>
-            <m:sty m:val="p"/>
-          </m:rPr>
-          <m:t>=</m:t>
-        </m:r>
-        <m:sSup>
-          <m:e>
-            <m:r>
-              <m:t>x</m:t>
-            </m:r>
-          </m:e>
-          <m:sup>
-            <m:r>
-              <m:t>2</m:t>
-            </m:r>
-          </m:sup>
-        </m:sSup>
-        <m:r>
-          <m:t>s</m:t>
-        </m:r>
-        <m:r>
-          <m:t>i</m:t>
-        </m:r>
-        <m:r>
-          <m:t>n</m:t>
-        </m:r>
-        <m:d>
-          <m:dPr>
-            <m:begChr m:val="("/>
-            <m:endChr m:val=")"/>
-            <m:sepChr m:val=""/>
-            <m:grow/>
-          </m:dPr>
-          <m:e>
-            <m:r>
-              <m:t>x</m:t>
-            </m:r>
-          </m:e>
-        </m:d>
-      </m:oMath>
-      <w:r>
-        <w:t xml:space="preserve"> </w:t>
-      </w:r>
-      <w:r>
-        <w:t xml:space="preserve">(рис. 7)</w:t>
-      </w:r>
-    </w:p>
-    <w:p>
-      <w:pPr>
-        <w:numPr>
-          <w:ilvl w:val="0"/>
-          <w:numId w:val="1000"/>
-        </w:numPr>
-        <w:pStyle w:val="CaptionedFigure"/>
-      </w:pPr>
-      <w:bookmarkStart w:id="34" w:name="fig:007"/>
-      <w:r>
-        <w:drawing>
-          <wp:inline>
-            <wp:extent cx="5334000" cy="2426035"/>
-            <wp:effectExtent b="0" l="0" r="0" t="0"/>
-            <wp:docPr descr="Рис. 7: ГРАФИК x^{2} sin(x)" title="" id="1" name="Picture"/>
-            <a:graphic>
-              <a:graphicData uri="http://schemas.openxmlformats.org/drawingml/2006/picture">
-                <pic:pic>
-                  <pic:nvPicPr>
-                    <pic:cNvPr descr="image/7.png" id="0" name="Picture"/>
-                    <pic:cNvPicPr>
-                      <a:picLocks noChangeArrowheads="1" noChangeAspect="1"/>
-                    </pic:cNvPicPr>
-                  </pic:nvPicPr>
-                  <pic:blipFill>
-                    <a:blip r:embed="rId33"/>
-                    <a:stretch>
-                      <a:fillRect/>
-                    </a:stretch>
-                  </pic:blipFill>
-                  <pic:spPr bwMode="auto">
-                    <a:xfrm>
-                      <a:off x="0" y="0"/>
-                      <a:ext cx="5334000" cy="2426035"/>
-                    </a:xfrm>
-                    <a:prstGeom prst="rect">
-                      <a:avLst/>
-                    </a:prstGeom>
-                    <a:noFill/>
-                    <a:ln w="9525">
-                      <a:noFill/>
-                      <a:headEnd/>
-                      <a:tailEnd/>
-                    </a:ln>
-                  </pic:spPr>
-                </pic:pic>
-              </a:graphicData>
-            </a:graphic>
-          </wp:inline>
-        </w:drawing>
-      </w:r>
-      <w:bookmarkEnd w:id="34"/>
-    </w:p>
-    <w:p>
-      <w:pPr>
-        <w:numPr>
-          <w:ilvl w:val="0"/>
-          <w:numId w:val="1000"/>
-        </w:numPr>
-        <w:pStyle w:val="ImageCaption"/>
-      </w:pPr>
-      <w:r>
-        <w:t xml:space="preserve">Рис. 7: ГРАФИК</w:t>
-      </w:r>
-      <w:r>
-        <w:t xml:space="preserve"> </w:t>
-      </w:r>
-      <m:oMath>
-        <m:sSup>
-          <m:e>
-            <m:r>
-              <m:t>x</m:t>
-            </m:r>
-          </m:e>
-          <m:sup>
-            <m:r>
-              <m:t>2</m:t>
-            </m:r>
-          </m:sup>
-        </m:sSup>
-        <m:r>
-          <m:t>s</m:t>
-        </m:r>
-        <m:r>
-          <m:t>i</m:t>
-        </m:r>
-        <m:r>
-          <m:t>n</m:t>
-        </m:r>
-        <m:d>
-          <m:dPr>
-            <m:begChr m:val="("/>
-            <m:endChr m:val=")"/>
-            <m:sepChr m:val=""/>
-            <m:grow/>
-          </m:dPr>
-          <m:e>
-            <m:r>
-              <m:t>x</m:t>
-            </m:r>
-          </m:e>
-        </m:d>
-      </m:oMath>
-    </w:p>
-    <w:p>
-      <w:pPr>
-        <w:numPr>
-          <w:ilvl w:val="0"/>
-          <w:numId w:val="1002"/>
-        </w:numPr>
-      </w:pPr>
-      <w:r>
-        <w:t xml:space="preserve">Сравнили циклы и операции с векторами (рис. 8)</w:t>
-      </w:r>
-    </w:p>
-    <w:p>
-      <w:pPr>
-        <w:numPr>
-          <w:ilvl w:val="0"/>
-          <w:numId w:val="1000"/>
-        </w:numPr>
-        <w:pStyle w:val="CaptionedFigure"/>
-      </w:pPr>
-      <w:bookmarkStart w:id="36" w:name="fig:008"/>
-      <w:r>
-        <w:drawing>
-          <wp:inline>
-            <wp:extent cx="5334000" cy="4562461"/>
-            <wp:effectExtent b="0" l="0" r="0" t="0"/>
-            <wp:docPr descr="Рис. 8: Сравнение по времени" title="" id="1" name="Picture"/>
-            <a:graphic>
-              <a:graphicData uri="http://schemas.openxmlformats.org/drawingml/2006/picture">
-                <pic:pic>
-                  <pic:nvPicPr>
-                    <pic:cNvPr descr="image/8.png" id="0" name="Picture"/>
-                    <pic:cNvPicPr>
-                      <a:picLocks noChangeArrowheads="1" noChangeAspect="1"/>
-                    </pic:cNvPicPr>
-                  </pic:nvPicPr>
-                  <pic:blipFill>
-                    <a:blip r:embed="rId35"/>
-                    <a:stretch>
-                      <a:fillRect/>
-                    </a:stretch>
-                  </pic:blipFill>
-                  <pic:spPr bwMode="auto">
-                    <a:xfrm>
-                      <a:off x="0" y="0"/>
-                      <a:ext cx="5334000" cy="4562461"/>
-                    </a:xfrm>
-                    <a:prstGeom prst="rect">
-                      <a:avLst/>
-                    </a:prstGeom>
-                    <a:noFill/>
-                    <a:ln w="9525">
-                      <a:noFill/>
-                      <a:headEnd/>
-                      <a:tailEnd/>
-                    </a:ln>
-                  </pic:spPr>
-                </pic:pic>
-              </a:graphicData>
-            </a:graphic>
-          </wp:inline>
-        </w:drawing>
-      </w:r>
-      <w:bookmarkEnd w:id="36"/>
-    </w:p>
-    <w:p>
-      <w:pPr>
-        <w:numPr>
-          <w:ilvl w:val="0"/>
-          <w:numId w:val="1000"/>
-        </w:numPr>
-        <w:pStyle w:val="ImageCaption"/>
-      </w:pPr>
-      <w:r>
-        <w:t xml:space="preserve">Рис. 8: Сравнение по времени</w:t>
-      </w:r>
-    </w:p>
-    <w:bookmarkEnd w:id="37"/>
-    <w:bookmarkStart w:id="39" w:name="вывод"/>
-    <w:p>
-      <w:pPr>
-        <w:pStyle w:val="Heading1"/>
-      </w:pPr>
-      <w:r>
-        <w:t xml:space="preserve">Вывод</w:t>
-      </w:r>
-    </w:p>
-    <w:p>
-      <w:pPr>
-        <w:numPr>
-          <w:ilvl w:val="0"/>
-          <w:numId w:val="1003"/>
+          <w:numId w:val="1006"/>
         </w:numPr>
         <w:pStyle w:val="Compact"/>
       </w:pPr>
       <w:r>
-        <w:t xml:space="preserve">Во время выполнения лабораторной работы, мы научились пользоваться базово Octave.</w:t>
-      </w:r>
-    </w:p>
-    <w:bookmarkStart w:id="38" w:name="refs"/>
-    <w:bookmarkEnd w:id="38"/>
-    <w:bookmarkEnd w:id="39"/>
+        <w:t xml:space="preserve">Я создал отчет с помощью разметки Markdown.</w:t>
+      </w:r>
+    </w:p>
     <w:sectPr/>
   </w:body>
 </w:document>
@@ -912,14 +401,17 @@
 <file path=word/numbering.xml><?xml version="1.0" encoding="utf-8"?>
 <w:numbering xmlns:w="http://schemas.openxmlformats.org/wordprocessingml/2006/main">
   <w:abstractNum w:abstractNumId="990">
-    <w:nsid w:val="A990"/>
+    <w:nsid w:val="2c1ae401"/>
     <w:multiLevelType w:val="multilevel"/>
     <w:lvl w:ilvl="0">
       <w:numFmt w:val="bullet"/>
       <w:lvlText w:val=" "/>
       <w:lvlJc w:val="left"/>
       <w:pPr>
-        <w:ind w:left="720" w:hanging="480"/>
+        <w:tabs>
+          <w:tab w:val="num" w:pos="0"/>
+        </w:tabs>
+        <w:ind w:left="480" w:hanging="480"/>
       </w:pPr>
     </w:lvl>
     <w:lvl w:ilvl="1">
@@ -927,7 +419,10 @@
       <w:lvlText w:val=" "/>
       <w:lvlJc w:val="left"/>
       <w:pPr>
-        <w:ind w:left="1440" w:hanging="480"/>
+        <w:tabs>
+          <w:tab w:val="num" w:pos="720"/>
+        </w:tabs>
+        <w:ind w:left="1200" w:hanging="480"/>
       </w:pPr>
     </w:lvl>
     <w:lvl w:ilvl="2">
@@ -935,7 +430,10 @@
       <w:lvlText w:val=" "/>
       <w:lvlJc w:val="left"/>
       <w:pPr>
-        <w:ind w:left="2160" w:hanging="480"/>
+        <w:tabs>
+          <w:tab w:val="num" w:pos="1440"/>
+        </w:tabs>
+        <w:ind w:left="1920" w:hanging="480"/>
       </w:pPr>
     </w:lvl>
     <w:lvl w:ilvl="3">
@@ -943,7 +441,10 @@
       <w:lvlText w:val=" "/>
       <w:lvlJc w:val="left"/>
       <w:pPr>
-        <w:ind w:left="2880" w:hanging="480"/>
+        <w:tabs>
+          <w:tab w:val="num" w:pos="2160"/>
+        </w:tabs>
+        <w:ind w:left="2640" w:hanging="480"/>
       </w:pPr>
     </w:lvl>
     <w:lvl w:ilvl="4">
@@ -951,7 +452,10 @@
       <w:lvlText w:val=" "/>
       <w:lvlJc w:val="left"/>
       <w:pPr>
-        <w:ind w:left="3600" w:hanging="480"/>
+        <w:tabs>
+          <w:tab w:val="num" w:pos="2880"/>
+        </w:tabs>
+        <w:ind w:left="3360" w:hanging="480"/>
       </w:pPr>
     </w:lvl>
     <w:lvl w:ilvl="5">
@@ -959,7 +463,10 @@
       <w:lvlText w:val=" "/>
       <w:lvlJc w:val="left"/>
       <w:pPr>
-        <w:ind w:left="4320" w:hanging="480"/>
+        <w:tabs>
+          <w:tab w:val="num" w:pos="3600"/>
+        </w:tabs>
+        <w:ind w:left="4080" w:hanging="480"/>
       </w:pPr>
     </w:lvl>
     <w:lvl w:ilvl="6">
@@ -967,7 +474,10 @@
       <w:lvlText w:val=" "/>
       <w:lvlJc w:val="left"/>
       <w:pPr>
-        <w:ind w:left="5040" w:hanging="480"/>
+        <w:tabs>
+          <w:tab w:val="num" w:pos="4320"/>
+        </w:tabs>
+        <w:ind w:left="4800" w:hanging="480"/>
       </w:pPr>
     </w:lvl>
     <w:lvl w:ilvl="7">
@@ -975,7 +485,10 @@
       <w:lvlText w:val=" "/>
       <w:lvlJc w:val="left"/>
       <w:pPr>
-        <w:ind w:left="5760" w:hanging="480"/>
+        <w:tabs>
+          <w:tab w:val="num" w:pos="5040"/>
+        </w:tabs>
+        <w:ind w:left="5520" w:hanging="480"/>
       </w:pPr>
     </w:lvl>
     <w:lvl w:ilvl="8">
@@ -983,19 +496,25 @@
       <w:lvlText w:val=" "/>
       <w:lvlJc w:val="left"/>
       <w:pPr>
-        <w:ind w:left="6480" w:hanging="480"/>
+        <w:tabs>
+          <w:tab w:val="num" w:pos="5760"/>
+        </w:tabs>
+        <w:ind w:left="6240" w:hanging="480"/>
       </w:pPr>
     </w:lvl>
   </w:abstractNum>
   <w:abstractNum w:abstractNumId="991">
-    <w:nsid w:val="A991"/>
+    <w:nsid w:val="ea454b4c"/>
     <w:multiLevelType w:val="multilevel"/>
     <w:lvl w:ilvl="0">
       <w:numFmt w:val="bullet"/>
       <w:lvlText w:val="•"/>
       <w:lvlJc w:val="left"/>
       <w:pPr>
-        <w:ind w:left="720" w:hanging="480"/>
+        <w:tabs>
+          <w:tab w:val="num" w:pos="0"/>
+        </w:tabs>
+        <w:ind w:left="480" w:hanging="480"/>
       </w:pPr>
     </w:lvl>
     <w:lvl w:ilvl="1">
@@ -1003,7 +522,10 @@
       <w:lvlText w:val="–"/>
       <w:lvlJc w:val="left"/>
       <w:pPr>
-        <w:ind w:left="1440" w:hanging="480"/>
+        <w:tabs>
+          <w:tab w:val="num" w:pos="720"/>
+        </w:tabs>
+        <w:ind w:left="1200" w:hanging="480"/>
       </w:pPr>
     </w:lvl>
     <w:lvl w:ilvl="2">
@@ -1011,7 +533,10 @@
       <w:lvlText w:val="•"/>
       <w:lvlJc w:val="left"/>
       <w:pPr>
-        <w:ind w:left="2160" w:hanging="480"/>
+        <w:tabs>
+          <w:tab w:val="num" w:pos="1440"/>
+        </w:tabs>
+        <w:ind w:left="1920" w:hanging="480"/>
       </w:pPr>
     </w:lvl>
     <w:lvl w:ilvl="3">
@@ -1019,7 +544,10 @@
       <w:lvlText w:val="–"/>
       <w:lvlJc w:val="left"/>
       <w:pPr>
-        <w:ind w:left="2880" w:hanging="480"/>
+        <w:tabs>
+          <w:tab w:val="num" w:pos="2160"/>
+        </w:tabs>
+        <w:ind w:left="2640" w:hanging="480"/>
       </w:pPr>
     </w:lvl>
     <w:lvl w:ilvl="4">
@@ -1027,7 +555,10 @@
       <w:lvlText w:val="•"/>
       <w:lvlJc w:val="left"/>
       <w:pPr>
-        <w:ind w:left="3600" w:hanging="480"/>
+        <w:tabs>
+          <w:tab w:val="num" w:pos="2880"/>
+        </w:tabs>
+        <w:ind w:left="3360" w:hanging="480"/>
       </w:pPr>
     </w:lvl>
     <w:lvl w:ilvl="5">
@@ -1035,7 +566,10 @@
       <w:lvlText w:val="–"/>
       <w:lvlJc w:val="left"/>
       <w:pPr>
-        <w:ind w:left="4320" w:hanging="480"/>
+        <w:tabs>
+          <w:tab w:val="num" w:pos="3600"/>
+        </w:tabs>
+        <w:ind w:left="4080" w:hanging="480"/>
       </w:pPr>
     </w:lvl>
     <w:lvl w:ilvl="6">
@@ -1043,7 +577,10 @@
       <w:lvlText w:val="•"/>
       <w:lvlJc w:val="left"/>
       <w:pPr>
-        <w:ind w:left="5040" w:hanging="480"/>
+        <w:tabs>
+          <w:tab w:val="num" w:pos="4320"/>
+        </w:tabs>
+        <w:ind w:left="4800" w:hanging="480"/>
       </w:pPr>
     </w:lvl>
     <w:lvl w:ilvl="7">
@@ -1051,7 +588,10 @@
       <w:lvlText w:val="–"/>
       <w:lvlJc w:val="left"/>
       <w:pPr>
-        <w:ind w:left="5760" w:hanging="480"/>
+        <w:tabs>
+          <w:tab w:val="num" w:pos="5040"/>
+        </w:tabs>
+        <w:ind w:left="5520" w:hanging="480"/>
       </w:pPr>
     </w:lvl>
     <w:lvl w:ilvl="8">
@@ -1059,12 +599,15 @@
       <w:lvlText w:val="•"/>
       <w:lvlJc w:val="left"/>
       <w:pPr>
-        <w:ind w:left="6480" w:hanging="480"/>
+        <w:tabs>
+          <w:tab w:val="num" w:pos="5760"/>
+        </w:tabs>
+        <w:ind w:left="6240" w:hanging="480"/>
       </w:pPr>
     </w:lvl>
   </w:abstractNum>
   <w:abstractNum w:abstractNumId="99411">
-    <w:nsid w:val="A99411"/>
+    <w:nsid w:val="71315dca"/>
     <w:multiLevelType w:val="multilevel"/>
     <w:lvl w:ilvl="0">
       <w:start w:val="1"/>
@@ -1072,7 +615,10 @@
       <w:lvlText w:val="%1."/>
       <w:lvlJc w:val="left"/>
       <w:pPr>
-        <w:ind w:left="720" w:hanging="480"/>
+        <w:tabs>
+          <w:tab w:val="num" w:pos="0"/>
+        </w:tabs>
+        <w:ind w:left="480" w:hanging="480"/>
       </w:pPr>
     </w:lvl>
     <w:lvl w:ilvl="1">
@@ -1081,7 +627,10 @@
       <w:lvlText w:val="%2."/>
       <w:lvlJc w:val="left"/>
       <w:pPr>
-        <w:ind w:left="1440" w:hanging="480"/>
+        <w:tabs>
+          <w:tab w:val="num" w:pos="720"/>
+        </w:tabs>
+        <w:ind w:left="1200" w:hanging="480"/>
       </w:pPr>
     </w:lvl>
     <w:lvl w:ilvl="2">
@@ -1090,7 +639,10 @@
       <w:lvlText w:val="%3."/>
       <w:lvlJc w:val="left"/>
       <w:pPr>
-        <w:ind w:left="2160" w:hanging="480"/>
+        <w:tabs>
+          <w:tab w:val="num" w:pos="1440"/>
+        </w:tabs>
+        <w:ind w:left="1920" w:hanging="480"/>
       </w:pPr>
     </w:lvl>
     <w:lvl w:ilvl="3">
@@ -1099,7 +651,10 @@
       <w:lvlText w:val="%4."/>
       <w:lvlJc w:val="left"/>
       <w:pPr>
-        <w:ind w:left="2880" w:hanging="480"/>
+        <w:tabs>
+          <w:tab w:val="num" w:pos="2160"/>
+        </w:tabs>
+        <w:ind w:left="2640" w:hanging="480"/>
       </w:pPr>
     </w:lvl>
     <w:lvl w:ilvl="4">
@@ -1108,7 +663,10 @@
       <w:lvlText w:val="%5."/>
       <w:lvlJc w:val="left"/>
       <w:pPr>
-        <w:ind w:left="3600" w:hanging="480"/>
+        <w:tabs>
+          <w:tab w:val="num" w:pos="2880"/>
+        </w:tabs>
+        <w:ind w:left="3360" w:hanging="480"/>
       </w:pPr>
     </w:lvl>
     <w:lvl w:ilvl="5">
@@ -1117,7 +675,10 @@
       <w:lvlText w:val="%6."/>
       <w:lvlJc w:val="left"/>
       <w:pPr>
-        <w:ind w:left="4320" w:hanging="480"/>
+        <w:tabs>
+          <w:tab w:val="num" w:pos="3600"/>
+        </w:tabs>
+        <w:ind w:left="4080" w:hanging="480"/>
       </w:pPr>
     </w:lvl>
     <w:lvl w:ilvl="6">
@@ -1126,7 +687,10 @@
       <w:lvlText w:val="%7."/>
       <w:lvlJc w:val="left"/>
       <w:pPr>
-        <w:ind w:left="5040" w:hanging="480"/>
+        <w:tabs>
+          <w:tab w:val="num" w:pos="4320"/>
+        </w:tabs>
+        <w:ind w:left="4800" w:hanging="480"/>
       </w:pPr>
     </w:lvl>
     <w:lvl w:ilvl="7">
@@ -1135,7 +699,10 @@
       <w:lvlText w:val="%8."/>
       <w:lvlJc w:val="left"/>
       <w:pPr>
-        <w:ind w:left="5760" w:hanging="480"/>
+        <w:tabs>
+          <w:tab w:val="num" w:pos="5040"/>
+        </w:tabs>
+        <w:ind w:left="5520" w:hanging="480"/>
       </w:pPr>
     </w:lvl>
     <w:lvl w:ilvl="8">
@@ -1144,7 +711,234 @@
       <w:lvlText w:val="%9."/>
       <w:lvlJc w:val="left"/>
       <w:pPr>
-        <w:ind w:left="6480" w:hanging="480"/>
+        <w:tabs>
+          <w:tab w:val="num" w:pos="5760"/>
+        </w:tabs>
+        <w:ind w:left="6240" w:hanging="480"/>
+      </w:pPr>
+    </w:lvl>
+  </w:abstractNum>
+  <w:abstractNum w:abstractNumId="99413">
+    <w:nsid w:val="47261bad"/>
+    <w:multiLevelType w:val="multilevel"/>
+    <w:lvl w:ilvl="0">
+      <w:start w:val="3"/>
+      <w:numFmt w:val="decimal"/>
+      <w:lvlText w:val="%1."/>
+      <w:lvlJc w:val="left"/>
+      <w:pPr>
+        <w:tabs>
+          <w:tab w:val="num" w:pos="0"/>
+        </w:tabs>
+        <w:ind w:left="480" w:hanging="480"/>
+      </w:pPr>
+    </w:lvl>
+    <w:lvl w:ilvl="1">
+      <w:start w:val="3"/>
+      <w:numFmt w:val="decimal"/>
+      <w:lvlText w:val="%2."/>
+      <w:lvlJc w:val="left"/>
+      <w:pPr>
+        <w:tabs>
+          <w:tab w:val="num" w:pos="720"/>
+        </w:tabs>
+        <w:ind w:left="1200" w:hanging="480"/>
+      </w:pPr>
+    </w:lvl>
+    <w:lvl w:ilvl="2">
+      <w:start w:val="3"/>
+      <w:numFmt w:val="decimal"/>
+      <w:lvlText w:val="%3."/>
+      <w:lvlJc w:val="left"/>
+      <w:pPr>
+        <w:tabs>
+          <w:tab w:val="num" w:pos="1440"/>
+        </w:tabs>
+        <w:ind w:left="1920" w:hanging="480"/>
+      </w:pPr>
+    </w:lvl>
+    <w:lvl w:ilvl="3">
+      <w:start w:val="3"/>
+      <w:numFmt w:val="decimal"/>
+      <w:lvlText w:val="%4."/>
+      <w:lvlJc w:val="left"/>
+      <w:pPr>
+        <w:tabs>
+          <w:tab w:val="num" w:pos="2160"/>
+        </w:tabs>
+        <w:ind w:left="2640" w:hanging="480"/>
+      </w:pPr>
+    </w:lvl>
+    <w:lvl w:ilvl="4">
+      <w:start w:val="3"/>
+      <w:numFmt w:val="decimal"/>
+      <w:lvlText w:val="%5."/>
+      <w:lvlJc w:val="left"/>
+      <w:pPr>
+        <w:tabs>
+          <w:tab w:val="num" w:pos="2880"/>
+        </w:tabs>
+        <w:ind w:left="3360" w:hanging="480"/>
+      </w:pPr>
+    </w:lvl>
+    <w:lvl w:ilvl="5">
+      <w:start w:val="3"/>
+      <w:numFmt w:val="decimal"/>
+      <w:lvlText w:val="%6."/>
+      <w:lvlJc w:val="left"/>
+      <w:pPr>
+        <w:tabs>
+          <w:tab w:val="num" w:pos="3600"/>
+        </w:tabs>
+        <w:ind w:left="4080" w:hanging="480"/>
+      </w:pPr>
+    </w:lvl>
+    <w:lvl w:ilvl="6">
+      <w:start w:val="3"/>
+      <w:numFmt w:val="decimal"/>
+      <w:lvlText w:val="%7."/>
+      <w:lvlJc w:val="left"/>
+      <w:pPr>
+        <w:tabs>
+          <w:tab w:val="num" w:pos="4320"/>
+        </w:tabs>
+        <w:ind w:left="4800" w:hanging="480"/>
+      </w:pPr>
+    </w:lvl>
+    <w:lvl w:ilvl="7">
+      <w:start w:val="3"/>
+      <w:numFmt w:val="decimal"/>
+      <w:lvlText w:val="%8."/>
+      <w:lvlJc w:val="left"/>
+      <w:pPr>
+        <w:tabs>
+          <w:tab w:val="num" w:pos="5040"/>
+        </w:tabs>
+        <w:ind w:left="5520" w:hanging="480"/>
+      </w:pPr>
+    </w:lvl>
+    <w:lvl w:ilvl="8">
+      <w:start w:val="3"/>
+      <w:numFmt w:val="decimal"/>
+      <w:lvlText w:val="%9."/>
+      <w:lvlJc w:val="left"/>
+      <w:pPr>
+        <w:tabs>
+          <w:tab w:val="num" w:pos="5760"/>
+        </w:tabs>
+        <w:ind w:left="6240" w:hanging="480"/>
+      </w:pPr>
+    </w:lvl>
+  </w:abstractNum>
+  <w:abstractNum w:abstractNumId="99414">
+    <w:nsid w:val="b3cbbdee"/>
+    <w:multiLevelType w:val="multilevel"/>
+    <w:lvl w:ilvl="0">
+      <w:start w:val="4"/>
+      <w:numFmt w:val="decimal"/>
+      <w:lvlText w:val="%1."/>
+      <w:lvlJc w:val="left"/>
+      <w:pPr>
+        <w:tabs>
+          <w:tab w:val="num" w:pos="0"/>
+        </w:tabs>
+        <w:ind w:left="480" w:hanging="480"/>
+      </w:pPr>
+    </w:lvl>
+    <w:lvl w:ilvl="1">
+      <w:start w:val="4"/>
+      <w:numFmt w:val="decimal"/>
+      <w:lvlText w:val="%2."/>
+      <w:lvlJc w:val="left"/>
+      <w:pPr>
+        <w:tabs>
+          <w:tab w:val="num" w:pos="720"/>
+        </w:tabs>
+        <w:ind w:left="1200" w:hanging="480"/>
+      </w:pPr>
+    </w:lvl>
+    <w:lvl w:ilvl="2">
+      <w:start w:val="4"/>
+      <w:numFmt w:val="decimal"/>
+      <w:lvlText w:val="%3."/>
+      <w:lvlJc w:val="left"/>
+      <w:pPr>
+        <w:tabs>
+          <w:tab w:val="num" w:pos="1440"/>
+        </w:tabs>
+        <w:ind w:left="1920" w:hanging="480"/>
+      </w:pPr>
+    </w:lvl>
+    <w:lvl w:ilvl="3">
+      <w:start w:val="4"/>
+      <w:numFmt w:val="decimal"/>
+      <w:lvlText w:val="%4."/>
+      <w:lvlJc w:val="left"/>
+      <w:pPr>
+        <w:tabs>
+          <w:tab w:val="num" w:pos="2160"/>
+        </w:tabs>
+        <w:ind w:left="2640" w:hanging="480"/>
+      </w:pPr>
+    </w:lvl>
+    <w:lvl w:ilvl="4">
+      <w:start w:val="4"/>
+      <w:numFmt w:val="decimal"/>
+      <w:lvlText w:val="%5."/>
+      <w:lvlJc w:val="left"/>
+      <w:pPr>
+        <w:tabs>
+          <w:tab w:val="num" w:pos="2880"/>
+        </w:tabs>
+        <w:ind w:left="3360" w:hanging="480"/>
+      </w:pPr>
+    </w:lvl>
+    <w:lvl w:ilvl="5">
+      <w:start w:val="4"/>
+      <w:numFmt w:val="decimal"/>
+      <w:lvlText w:val="%6."/>
+      <w:lvlJc w:val="left"/>
+      <w:pPr>
+        <w:tabs>
+          <w:tab w:val="num" w:pos="3600"/>
+        </w:tabs>
+        <w:ind w:left="4080" w:hanging="480"/>
+      </w:pPr>
+    </w:lvl>
+    <w:lvl w:ilvl="6">
+      <w:start w:val="4"/>
+      <w:numFmt w:val="decimal"/>
+      <w:lvlText w:val="%7."/>
+      <w:lvlJc w:val="left"/>
+      <w:pPr>
+        <w:tabs>
+          <w:tab w:val="num" w:pos="4320"/>
+        </w:tabs>
+        <w:ind w:left="4800" w:hanging="480"/>
+      </w:pPr>
+    </w:lvl>
+    <w:lvl w:ilvl="7">
+      <w:start w:val="4"/>
+      <w:numFmt w:val="decimal"/>
+      <w:lvlText w:val="%8."/>
+      <w:lvlJc w:val="left"/>
+      <w:pPr>
+        <w:tabs>
+          <w:tab w:val="num" w:pos="5040"/>
+        </w:tabs>
+        <w:ind w:left="5520" w:hanging="480"/>
+      </w:pPr>
+    </w:lvl>
+    <w:lvl w:ilvl="8">
+      <w:start w:val="4"/>
+      <w:numFmt w:val="decimal"/>
+      <w:lvlText w:val="%9."/>
+      <w:lvlJc w:val="left"/>
+      <w:pPr>
+        <w:tabs>
+          <w:tab w:val="num" w:pos="5760"/>
+        </w:tabs>
+        <w:ind w:left="6240" w:hanging="480"/>
       </w:pPr>
     </w:lvl>
   </w:abstractNum>
@@ -1155,6 +949,9 @@
     <w:abstractNumId w:val="991"/>
   </w:num>
   <w:num w:numId="1002">
+    <w:abstractNumId w:val="991"/>
+  </w:num>
+  <w:num w:numId="1003">
     <w:abstractNumId w:val="99411"/>
     <w:lvlOverride w:ilvl="0">
       <w:startOverride w:val="1"/>
@@ -1184,7 +981,67 @@
       <w:startOverride w:val="1"/>
     </w:lvlOverride>
   </w:num>
-  <w:num w:numId="1003">
+  <w:num w:numId="1004">
+    <w:abstractNumId w:val="99413"/>
+    <w:lvlOverride w:ilvl="0">
+      <w:startOverride w:val="3"/>
+    </w:lvlOverride>
+    <w:lvlOverride w:ilvl="1">
+      <w:startOverride w:val="3"/>
+    </w:lvlOverride>
+    <w:lvlOverride w:ilvl="2">
+      <w:startOverride w:val="3"/>
+    </w:lvlOverride>
+    <w:lvlOverride w:ilvl="3">
+      <w:startOverride w:val="3"/>
+    </w:lvlOverride>
+    <w:lvlOverride w:ilvl="4">
+      <w:startOverride w:val="3"/>
+    </w:lvlOverride>
+    <w:lvlOverride w:ilvl="5">
+      <w:startOverride w:val="3"/>
+    </w:lvlOverride>
+    <w:lvlOverride w:ilvl="6">
+      <w:startOverride w:val="3"/>
+    </w:lvlOverride>
+    <w:lvlOverride w:ilvl="7">
+      <w:startOverride w:val="3"/>
+    </w:lvlOverride>
+    <w:lvlOverride w:ilvl="8">
+      <w:startOverride w:val="3"/>
+    </w:lvlOverride>
+  </w:num>
+  <w:num w:numId="1005">
+    <w:abstractNumId w:val="99414"/>
+    <w:lvlOverride w:ilvl="0">
+      <w:startOverride w:val="4"/>
+    </w:lvlOverride>
+    <w:lvlOverride w:ilvl="1">
+      <w:startOverride w:val="4"/>
+    </w:lvlOverride>
+    <w:lvlOverride w:ilvl="2">
+      <w:startOverride w:val="4"/>
+    </w:lvlOverride>
+    <w:lvlOverride w:ilvl="3">
+      <w:startOverride w:val="4"/>
+    </w:lvlOverride>
+    <w:lvlOverride w:ilvl="4">
+      <w:startOverride w:val="4"/>
+    </w:lvlOverride>
+    <w:lvlOverride w:ilvl="5">
+      <w:startOverride w:val="4"/>
+    </w:lvlOverride>
+    <w:lvlOverride w:ilvl="6">
+      <w:startOverride w:val="4"/>
+    </w:lvlOverride>
+    <w:lvlOverride w:ilvl="7">
+      <w:startOverride w:val="4"/>
+    </w:lvlOverride>
+    <w:lvlOverride w:ilvl="8">
+      <w:startOverride w:val="4"/>
+    </w:lvlOverride>
+  </w:num>
+  <w:num w:numId="1006">
     <w:abstractNumId w:val="991"/>
   </w:num>
 </w:numbering>
@@ -1195,10 +1052,10 @@
   <w:docDefaults>
     <w:rPrDefault>
       <w:rPr>
-        <w:rFonts w:asciiTheme="minorHAnsi" w:cstheme="minorBidi" w:eastAsiaTheme="minorHAnsi" w:hAnsiTheme="minorHAnsi"/>
+        <w:rFonts w:asciiTheme="minorHAnsi" w:eastAsiaTheme="minorHAnsi" w:hAnsiTheme="minorHAnsi" w:cstheme="minorBidi"/>
         <w:sz w:val="24"/>
         <w:szCs w:val="24"/>
-        <w:lang w:bidi="ar-SA" w:eastAsia="en-US" w:val="ru-RU"/>
+        <w:lang w:val="ru-RU" w:eastAsia="en-US" w:bidi="ar-SA"/>
       </w:rPr>
     </w:rPrDefault>
     <w:pPrDefault>
@@ -1207,35 +1064,35 @@
       </w:pPr>
     </w:pPrDefault>
   </w:docDefaults>
-  <w:latentStyles w:count="276" w:defLockedState="0" w:defQFormat="0" w:defSemiHidden="0" w:defUIPriority="0" w:defUnhideWhenUsed="0"/>
-  <w:style w:default="1" w:styleId="Normal" w:type="paragraph">
+  <w:latentStyles w:defLockedState="0" w:defUIPriority="0" w:defSemiHidden="0" w:defUnhideWhenUsed="0" w:defQFormat="0" w:count="276"/>
+  <w:style w:type="paragraph" w:default="1" w:styleId="Normal">
     <w:name w:val="Normal"/>
     <w:qFormat/>
   </w:style>
-  <w:style w:styleId="BodyText" w:type="paragraph">
+  <w:style w:type="paragraph" w:styleId="BodyText">
     <w:name w:val="Body Text"/>
     <w:basedOn w:val="Normal"/>
     <w:link w:val="BodyTextChar"/>
     <w:pPr>
-      <w:spacing w:after="180" w:before="180"/>
-    </w:pPr>
-    <w:qFormat/>
-  </w:style>
-  <w:style w:customStyle="1" w:styleId="FirstParagraph" w:type="paragraph">
+      <w:spacing w:before="180" w:after="180"/>
+    </w:pPr>
+    <w:qFormat/>
+  </w:style>
+  <w:style w:type="paragraph" w:customStyle="1" w:styleId="FirstParagraph">
     <w:name w:val="First Paragraph"/>
     <w:basedOn w:val="BodyText"/>
     <w:next w:val="BodyText"/>
     <w:qFormat/>
   </w:style>
-  <w:style w:customStyle="1" w:styleId="Compact" w:type="paragraph">
+  <w:style w:type="paragraph" w:customStyle="1" w:styleId="Compact">
     <w:name w:val="Compact"/>
     <w:basedOn w:val="BodyText"/>
     <w:qFormat/>
     <w:pPr>
-      <w:spacing w:after="36" w:before="36"/>
-    </w:pPr>
-  </w:style>
-  <w:style w:styleId="Title" w:type="paragraph">
+      <w:spacing w:before="36" w:after="36"/>
+    </w:pPr>
+  </w:style>
+  <w:style w:type="paragraph" w:styleId="Title">
     <w:name w:val="Title"/>
     <w:basedOn w:val="Normal"/>
     <w:next w:val="BodyText"/>
@@ -1243,19 +1100,19 @@
     <w:pPr>
       <w:keepNext/>
       <w:keepLines/>
-      <w:spacing w:after="240" w:before="480"/>
+      <w:spacing w:before="480" w:after="240"/>
       <w:jc w:val="center"/>
     </w:pPr>
     <w:rPr>
-      <w:rFonts w:asciiTheme="majorHAnsi" w:cstheme="majorBidi" w:eastAsiaTheme="majorEastAsia" w:hAnsiTheme="majorHAnsi"/>
+      <w:rFonts w:asciiTheme="majorHAnsi" w:eastAsiaTheme="majorEastAsia" w:hAnsiTheme="majorHAnsi" w:cstheme="majorBidi"/>
       <w:b/>
       <w:bCs/>
-      <w:color w:themeColor="accent1" w:themeShade="B5" w:val="345A8A"/>
+      <w:color w:val="345A8A" w:themeColor="accent1" w:themeShade="B5"/>
       <w:sz w:val="36"/>
       <w:szCs w:val="36"/>
     </w:rPr>
   </w:style>
-  <w:style w:styleId="Subtitle" w:type="paragraph">
+  <w:style w:type="paragraph" w:styleId="Subtitle">
     <w:name w:val="Subtitle"/>
     <w:basedOn w:val="Title"/>
     <w:next w:val="BodyText"/>
@@ -1263,7 +1120,7 @@
     <w:pPr>
       <w:keepNext/>
       <w:keepLines/>
-      <w:spacing w:after="240" w:before="240"/>
+      <w:spacing w:before="240" w:after="240"/>
       <w:jc w:val="center"/>
     </w:pPr>
     <w:rPr>
@@ -1271,7 +1128,7 @@
       <w:szCs w:val="30"/>
     </w:rPr>
   </w:style>
-  <w:style w:customStyle="1" w:styleId="Author" w:type="paragraph">
+  <w:style w:type="paragraph" w:customStyle="1" w:styleId="Author">
     <w:name w:val="Author"/>
     <w:next w:val="BodyText"/>
     <w:qFormat/>
@@ -1281,7 +1138,7 @@
       <w:jc w:val="center"/>
     </w:pPr>
   </w:style>
-  <w:style w:styleId="Date" w:type="paragraph">
+  <w:style w:type="paragraph" w:styleId="Date">
     <w:name w:val="Date"/>
     <w:next w:val="BodyText"/>
     <w:qFormat/>
@@ -1291,7 +1148,7 @@
       <w:jc w:val="center"/>
     </w:pPr>
   </w:style>
-  <w:style w:customStyle="1" w:styleId="Abstract" w:type="paragraph">
+  <w:style w:type="paragraph" w:customStyle="1" w:styleId="Abstract">
     <w:name w:val="Abstract"/>
     <w:basedOn w:val="Normal"/>
     <w:next w:val="BodyText"/>
@@ -1299,14 +1156,14 @@
     <w:pPr>
       <w:keepNext/>
       <w:keepLines/>
-      <w:spacing w:after="300" w:before="300"/>
+      <w:spacing w:before="300" w:after="300"/>
     </w:pPr>
     <w:rPr>
       <w:sz w:val="20"/>
       <w:szCs w:val="20"/>
     </w:rPr>
   </w:style>
-  <w:style w:styleId="Bibliography" w:type="paragraph">
+  <w:style w:type="paragraph" w:styleId="Bibliography">
     <w:name w:val="Bibliography"/>
     <w:basedOn w:val="Normal"/>
     <w:next w:val="Bibliography"/>
@@ -1314,7 +1171,7 @@
     <w:pPr/>
     <w:rPr/>
   </w:style>
-  <w:style w:styleId="Heading1" w:type="paragraph">
+  <w:style w:type="paragraph" w:styleId="Heading1">
     <w:name w:val="Heading 1"/>
     <w:basedOn w:val="Normal"/>
     <w:next w:val="BodyText"/>
@@ -1323,19 +1180,19 @@
     <w:pPr>
       <w:keepNext/>
       <w:keepLines/>
-      <w:spacing w:after="0" w:before="480"/>
+      <w:spacing w:before="480" w:after="0"/>
       <w:outlineLvl w:val="0"/>
     </w:pPr>
     <w:rPr>
-      <w:rFonts w:asciiTheme="majorHAnsi" w:cstheme="majorBidi" w:eastAsiaTheme="majorEastAsia" w:hAnsiTheme="majorHAnsi"/>
+      <w:rFonts w:asciiTheme="majorHAnsi" w:eastAsiaTheme="majorEastAsia" w:hAnsiTheme="majorHAnsi" w:cstheme="majorBidi"/>
       <w:b/>
       <w:bCs/>
-      <w:color w:themeColor="accent1" w:val="4F81BD"/>
+      <w:color w:val="4F81BD" w:themeColor="accent1"/>
       <w:sz w:val="32"/>
       <w:szCs w:val="32"/>
     </w:rPr>
   </w:style>
-  <w:style w:styleId="Heading2" w:type="paragraph">
+  <w:style w:type="paragraph" w:styleId="Heading2">
     <w:name w:val="Heading 2"/>
     <w:basedOn w:val="Normal"/>
     <w:next w:val="BodyText"/>
@@ -1345,19 +1202,19 @@
     <w:pPr>
       <w:keepNext/>
       <w:keepLines/>
-      <w:spacing w:after="0" w:before="200"/>
+      <w:spacing w:before="200" w:after="0"/>
       <w:outlineLvl w:val="1"/>
     </w:pPr>
     <w:rPr>
-      <w:rFonts w:asciiTheme="majorHAnsi" w:cstheme="majorBidi" w:eastAsiaTheme="majorEastAsia" w:hAnsiTheme="majorHAnsi"/>
+      <w:rFonts w:asciiTheme="majorHAnsi" w:eastAsiaTheme="majorEastAsia" w:hAnsiTheme="majorHAnsi" w:cstheme="majorBidi"/>
       <w:b/>
       <w:bCs/>
-      <w:color w:themeColor="accent1" w:val="4F81BD"/>
+      <w:color w:val="4F81BD" w:themeColor="accent1"/>
       <w:sz w:val="28"/>
       <w:szCs w:val="28"/>
     </w:rPr>
   </w:style>
-  <w:style w:styleId="Heading3" w:type="paragraph">
+  <w:style w:type="paragraph" w:styleId="Heading3">
     <w:name w:val="Heading 3"/>
     <w:basedOn w:val="Normal"/>
     <w:next w:val="BodyText"/>
@@ -1367,19 +1224,19 @@
     <w:pPr>
       <w:keepNext/>
       <w:keepLines/>
-      <w:spacing w:after="0" w:before="200"/>
+      <w:spacing w:before="200" w:after="0"/>
       <w:outlineLvl w:val="2"/>
     </w:pPr>
     <w:rPr>
-      <w:rFonts w:asciiTheme="majorHAnsi" w:cstheme="majorBidi" w:eastAsiaTheme="majorEastAsia" w:hAnsiTheme="majorHAnsi"/>
+      <w:rFonts w:asciiTheme="majorHAnsi" w:eastAsiaTheme="majorEastAsia" w:hAnsiTheme="majorHAnsi" w:cstheme="majorBidi"/>
       <w:b/>
       <w:bCs/>
-      <w:color w:themeColor="accent1" w:val="4F81BD"/>
+      <w:color w:val="4F81BD" w:themeColor="accent1"/>
       <w:sz w:val="24"/>
       <w:szCs w:val="24"/>
     </w:rPr>
   </w:style>
-  <w:style w:styleId="Heading4" w:type="paragraph">
+  <w:style w:type="paragraph" w:styleId="Heading4">
     <w:name w:val="Heading 4"/>
     <w:basedOn w:val="Normal"/>
     <w:next w:val="BodyText"/>
@@ -1389,19 +1246,19 @@
     <w:pPr>
       <w:keepNext/>
       <w:keepLines/>
-      <w:spacing w:after="0" w:before="200"/>
+      <w:spacing w:before="200" w:after="0"/>
       <w:outlineLvl w:val="3"/>
     </w:pPr>
     <w:rPr>
-      <w:rFonts w:asciiTheme="majorHAnsi" w:cstheme="majorBidi" w:eastAsiaTheme="majorEastAsia" w:hAnsiTheme="majorHAnsi"/>
+      <w:rFonts w:asciiTheme="majorHAnsi" w:eastAsiaTheme="majorEastAsia" w:hAnsiTheme="majorHAnsi" w:cstheme="majorBidi"/>
       <w:i/>
       <w:bCs/>
-      <w:color w:themeColor="accent1" w:val="4F81BD"/>
+      <w:color w:val="4F81BD" w:themeColor="accent1"/>
       <w:sz w:val="24"/>
       <w:szCs w:val="24"/>
     </w:rPr>
   </w:style>
-  <w:style w:styleId="Heading5" w:type="paragraph">
+  <w:style w:type="paragraph" w:styleId="Heading5">
     <w:name w:val="Heading 5"/>
     <w:basedOn w:val="Normal"/>
     <w:next w:val="BodyText"/>
@@ -1411,18 +1268,18 @@
     <w:pPr>
       <w:keepNext/>
       <w:keepLines/>
-      <w:spacing w:after="0" w:before="200"/>
+      <w:spacing w:before="200" w:after="0"/>
       <w:outlineLvl w:val="4"/>
     </w:pPr>
     <w:rPr>
-      <w:rFonts w:asciiTheme="majorHAnsi" w:cstheme="majorBidi" w:eastAsiaTheme="majorEastAsia" w:hAnsiTheme="majorHAnsi"/>
+      <w:rFonts w:asciiTheme="majorHAnsi" w:eastAsiaTheme="majorEastAsia" w:hAnsiTheme="majorHAnsi" w:cstheme="majorBidi"/>
       <w:iCs/>
-      <w:color w:themeColor="accent1" w:val="4F81BD"/>
+      <w:color w:val="4F81BD" w:themeColor="accent1"/>
       <w:sz w:val="24"/>
       <w:szCs w:val="24"/>
     </w:rPr>
   </w:style>
-  <w:style w:styleId="Heading6" w:type="paragraph">
+  <w:style w:type="paragraph" w:styleId="Heading6">
     <w:name w:val="Heading 6"/>
     <w:basedOn w:val="Normal"/>
     <w:next w:val="BodyText"/>
@@ -1432,17 +1289,17 @@
     <w:pPr>
       <w:keepNext/>
       <w:keepLines/>
-      <w:spacing w:after="0" w:before="200"/>
+      <w:spacing w:before="200" w:after="0"/>
       <w:outlineLvl w:val="5"/>
     </w:pPr>
     <w:rPr>
-      <w:rFonts w:asciiTheme="majorHAnsi" w:cstheme="majorBidi" w:eastAsiaTheme="majorEastAsia" w:hAnsiTheme="majorHAnsi"/>
-      <w:color w:themeColor="accent1" w:val="4F81BD"/>
+      <w:rFonts w:asciiTheme="majorHAnsi" w:eastAsiaTheme="majorEastAsia" w:hAnsiTheme="majorHAnsi" w:cstheme="majorBidi"/>
+      <w:color w:val="4F81BD" w:themeColor="accent1"/>
       <w:sz w:val="24"/>
       <w:szCs w:val="24"/>
     </w:rPr>
   </w:style>
-  <w:style w:styleId="Heading7" w:type="paragraph">
+  <w:style w:type="paragraph" w:styleId="Heading7">
     <w:name w:val="Heading 7"/>
     <w:basedOn w:val="Normal"/>
     <w:next w:val="BodyText"/>
@@ -1452,17 +1309,17 @@
     <w:pPr>
       <w:keepNext/>
       <w:keepLines/>
-      <w:spacing w:after="0" w:before="200"/>
+      <w:spacing w:before="200" w:after="0"/>
       <w:outlineLvl w:val="6"/>
     </w:pPr>
     <w:rPr>
-      <w:rFonts w:asciiTheme="majorHAnsi" w:cstheme="majorBidi" w:eastAsiaTheme="majorEastAsia" w:hAnsiTheme="majorHAnsi"/>
-      <w:color w:themeColor="accent1" w:val="4F81BD"/>
+      <w:rFonts w:asciiTheme="majorHAnsi" w:eastAsiaTheme="majorEastAsia" w:hAnsiTheme="majorHAnsi" w:cstheme="majorBidi"/>
+      <w:color w:val="4F81BD" w:themeColor="accent1"/>
       <w:sz w:val="24"/>
       <w:szCs w:val="24"/>
     </w:rPr>
   </w:style>
-  <w:style w:styleId="Heading8" w:type="paragraph">
+  <w:style w:type="paragraph" w:styleId="Heading8">
     <w:name w:val="Heading 8"/>
     <w:basedOn w:val="Normal"/>
     <w:next w:val="BodyText"/>
@@ -1472,17 +1329,17 @@
     <w:pPr>
       <w:keepNext/>
       <w:keepLines/>
-      <w:spacing w:after="0" w:before="200"/>
+      <w:spacing w:before="200" w:after="0"/>
       <w:outlineLvl w:val="7"/>
     </w:pPr>
     <w:rPr>
-      <w:rFonts w:asciiTheme="majorHAnsi" w:cstheme="majorBidi" w:eastAsiaTheme="majorEastAsia" w:hAnsiTheme="majorHAnsi"/>
-      <w:color w:themeColor="accent1" w:val="4F81BD"/>
+      <w:rFonts w:asciiTheme="majorHAnsi" w:eastAsiaTheme="majorEastAsia" w:hAnsiTheme="majorHAnsi" w:cstheme="majorBidi"/>
+      <w:color w:val="4F81BD" w:themeColor="accent1"/>
       <w:sz w:val="24"/>
       <w:szCs w:val="24"/>
     </w:rPr>
   </w:style>
-  <w:style w:styleId="Heading9" w:type="paragraph">
+  <w:style w:type="paragraph" w:styleId="Heading9">
     <w:name w:val="Heading 9"/>
     <w:basedOn w:val="Normal"/>
     <w:next w:val="BodyText"/>
@@ -1492,17 +1349,17 @@
     <w:pPr>
       <w:keepNext/>
       <w:keepLines/>
-      <w:spacing w:after="0" w:before="200"/>
+      <w:spacing w:before="200" w:after="0"/>
       <w:outlineLvl w:val="8"/>
     </w:pPr>
     <w:rPr>
-      <w:rFonts w:asciiTheme="majorHAnsi" w:cstheme="majorBidi" w:eastAsiaTheme="majorEastAsia" w:hAnsiTheme="majorHAnsi"/>
-      <w:color w:themeColor="accent1" w:val="4F81BD"/>
+      <w:rFonts w:asciiTheme="majorHAnsi" w:eastAsiaTheme="majorEastAsia" w:hAnsiTheme="majorHAnsi" w:cstheme="majorBidi"/>
+      <w:color w:val="4F81BD" w:themeColor="accent1"/>
       <w:sz w:val="24"/>
       <w:szCs w:val="24"/>
     </w:rPr>
   </w:style>
-  <w:style w:styleId="BlockText" w:type="paragraph">
+  <w:style w:type="paragraph" w:styleId="BlockText">
     <w:name w:val="Block Text"/>
     <w:basedOn w:val="BodyText"/>
     <w:next w:val="BodyText"/>
@@ -1510,11 +1367,11 @@
     <w:unhideWhenUsed/>
     <w:qFormat/>
     <w:pPr>
-      <w:spacing w:after="100" w:before="100"/>
+      <w:spacing w:before="100" w:after="100"/>
       <w:ind w:firstLine="0" w:left="480" w:right="480"/>
     </w:pPr>
   </w:style>
-  <w:style w:styleId="FootnoteText" w:type="paragraph">
+  <w:style w:type="paragraph" w:styleId="FootnoteText">
     <w:name w:val="Footnote Text"/>
     <w:basedOn w:val="Normal"/>
     <w:next w:val="FootnoteText"/>
@@ -1522,43 +1379,28 @@
     <w:unhideWhenUsed/>
     <w:qFormat/>
   </w:style>
-  <w:style w:default="1" w:styleId="DefaultParagraphFont" w:type="character">
+  <w:style w:type="character" w:default="1" w:styleId="DefaultParagraphFont">
     <w:name w:val="Default Paragraph Font"/>
     <w:semiHidden/>
     <w:unhideWhenUsed/>
   </w:style>
-  <w:style w:default="1" w:styleId="Table" w:type="table">
+  <w:style w:type="table" w:default="1" w:styleId="Table">
     <w:name w:val="Table"/>
     <w:basedOn w:val="TableNormal"/>
     <w:semiHidden/>
     <w:unhideWhenUsed/>
     <w:qFormat/>
     <w:tblPr>
-      <w:tblInd w:type="dxa" w:w="0"/>
+      <w:tblInd w:w="0" w:type="dxa"/>
       <w:tblCellMar>
-        <w:top w:type="dxa" w:w="0"/>
-        <w:left w:type="dxa" w:w="108"/>
-        <w:bottom w:type="dxa" w:w="0"/>
-        <w:right w:type="dxa" w:w="108"/>
+        <w:top w:w="0" w:type="dxa"/>
+        <w:left w:w="108" w:type="dxa"/>
+        <w:bottom w:w="0" w:type="dxa"/>
+        <w:right w:w="108" w:type="dxa"/>
       </w:tblCellMar>
     </w:tblPr>
-    <w:tblStylePr w:type="firstRow">
-      <w:tblPr>
-        <w:jc w:val="left"/>
-        <w:tblInd w:type="dxa" w:w="0"/>
-      </w:tblPr>
-      <w:trPr>
-        <w:jc w:val="left"/>
-      </w:trPr>
-      <w:tcPr>
-        <w:vAlign w:val="bottom"/>
-        <w:tcBorders>
-          <w:bottom w:val="single"/>
-        </w:tcBorders>
-      </w:tcPr>
-    </w:tblStylePr>
-  </w:style>
-  <w:style w:customStyle="1" w:styleId="DefinitionTerm" w:type="paragraph">
+  </w:style>
+  <w:style w:type="paragraph" w:customStyle="1" w:styleId="DefinitionTerm">
     <w:name w:val="Definition Term"/>
     <w:basedOn w:val="Normal"/>
     <w:next w:val="Definition"/>
@@ -1571,49 +1413,49 @@
       <w:b/>
     </w:rPr>
   </w:style>
-  <w:style w:customStyle="1" w:styleId="Definition" w:type="paragraph">
+  <w:style w:type="paragraph" w:customStyle="1" w:styleId="Definition">
     <w:name w:val="Definition"/>
     <w:basedOn w:val="Normal"/>
   </w:style>
-  <w:style w:styleId="Caption" w:type="paragraph">
+  <w:style w:type="paragraph" w:styleId="Caption">
     <w:name w:val="Caption"/>
     <w:basedOn w:val="Normal"/>
     <w:link w:val="BodyTextChar"/>
     <w:pPr>
-      <w:spacing w:after="120" w:before="0"/>
+      <w:spacing w:before="0" w:after="120"/>
     </w:pPr>
     <w:rPr>
       <w:i/>
     </w:rPr>
   </w:style>
-  <w:style w:customStyle="1" w:styleId="TableCaption" w:type="paragraph">
+  <w:style w:type="paragraph" w:customStyle="1" w:styleId="TableCaption">
     <w:name w:val="Table Caption"/>
     <w:basedOn w:val="Caption"/>
     <w:pPr>
       <w:keepNext/>
     </w:pPr>
   </w:style>
-  <w:style w:customStyle="1" w:styleId="ImageCaption" w:type="paragraph">
+  <w:style w:type="paragraph" w:customStyle="1" w:styleId="ImageCaption">
     <w:name w:val="Image Caption"/>
     <w:basedOn w:val="Caption"/>
   </w:style>
-  <w:style w:customStyle="1" w:styleId="Figure" w:type="paragraph">
+  <w:style w:type="paragraph" w:customStyle="1" w:styleId="Figure">
     <w:name w:val="Figure"/>
     <w:basedOn w:val="Normal"/>
   </w:style>
-  <w:style w:customStyle="1" w:styleId="CaptionedFigure" w:type="paragraph">
+  <w:style w:type="paragraph" w:customStyle="1" w:styleId="CaptionedFigure">
     <w:name w:val="Captioned Figure"/>
     <w:basedOn w:val="Figure"/>
     <w:pPr>
       <w:keepNext/>
     </w:pPr>
   </w:style>
-  <w:style w:customStyle="1" w:styleId="BodyTextChar" w:type="character">
+  <w:style w:type="character" w:customStyle="1" w:styleId="BodyTextChar">
     <w:name w:val="Body Text Char"/>
     <w:basedOn w:val="DefaultParagraphFont"/>
     <w:link w:val="BodyText"/>
   </w:style>
-  <w:style w:customStyle="1" w:styleId="VerbatimChar" w:type="character">
+  <w:style w:type="character" w:customStyle="1" w:styleId="VerbatimChar">
     <w:name w:val="Verbatim Char"/>
     <w:basedOn w:val="BodyTextChar"/>
     <w:rPr>
@@ -1621,25 +1463,21 @@
       <w:sz w:val="22"/>
     </w:rPr>
   </w:style>
-  <w:style w:customStyle="1" w:styleId="SectionNumber" w:type="character">
-    <w:name w:val="Section Number"/>
-    <w:basedOn w:val="BodyTextChar"/>
-  </w:style>
-  <w:style w:styleId="FootnoteReference" w:type="character">
+  <w:style w:type="character" w:styleId="FootnoteReference">
     <w:name w:val="Footnote Reference"/>
     <w:basedOn w:val="BodyTextChar"/>
     <w:rPr>
       <w:vertAlign w:val="superscript"/>
     </w:rPr>
   </w:style>
-  <w:style w:styleId="Hyperlink" w:type="character">
+  <w:style w:type="character" w:styleId="Hyperlink">
     <w:name w:val="Hyperlink"/>
     <w:basedOn w:val="BodyTextChar"/>
     <w:rPr>
-      <w:color w:themeColor="accent1" w:val="4F81BD"/>
-    </w:rPr>
-  </w:style>
-  <w:style w:styleId="TOCHeading" w:type="paragraph">
+      <w:color w:val="4F81BD" w:themeColor="accent1"/>
+    </w:rPr>
+  </w:style>
+  <w:style w:type="paragraph" w:styleId="TOCHeading">
     <w:name w:val="TOC Heading"/>
     <w:basedOn w:val="Heading1"/>
     <w:next w:val="BodyText"/>
@@ -1651,10 +1489,10 @@
       <w:outlineLvl w:val="9"/>
     </w:pPr>
     <w:rPr>
-      <w:rFonts w:asciiTheme="majorHAnsi" w:cstheme="majorBidi" w:eastAsiaTheme="majorEastAsia" w:hAnsiTheme="majorHAnsi"/>
+      <w:rFonts w:asciiTheme="majorHAnsi" w:eastAsiaTheme="majorEastAsia" w:hAnsiTheme="majorHAnsi" w:cstheme="majorBidi"/>
       <w:b w:val="0"/>
       <w:bCs w:val="0"/>
-      <w:color w:themeColor="accent1" w:themeShade="BF" w:val="365F91"/>
+      <w:color w:val="365F91" w:themeColor="accent1" w:themeShade="BF"/>
     </w:rPr>
   </w:style>
   <w:style w:type="paragraph" w:customStyle="1" w:styleId="SourceCode">

</xml_diff>